<commit_message>
updated the bibliography and paper
</commit_message>
<xml_diff>
--- a/analysis/paper/paper.docx
+++ b/analysis/paper/paper.docx
@@ -526,7 +526,7 @@
         <w:pStyle w:val="FirstParagraph"/>
       </w:pPr>
       <w:r>
-        <w:t xml:space="preserve">This report was generated on 2021-08-24 11:33:07 using the following computational environment and dependencies:</w:t>
+        <w:t xml:space="preserve">This report was generated on 2021-08-24 11:59:04 using the following computational environment and dependencies:</w:t>
       </w:r>
     </w:p>
     <w:p>
@@ -1032,6 +1032,35 @@
       </w:pPr>
       <w:r>
         <w:t xml:space="preserve">The current Git commit details are:</w:t>
+      </w:r>
+    </w:p>
+    <w:p>
+      <w:pPr>
+        <w:pStyle w:val="SourceCode"/>
+      </w:pPr>
+      <w:r>
+        <w:rPr>
+          <w:rStyle w:val="VerbatimChar"/>
+        </w:rPr>
+        <w:t xml:space="preserve">#&gt; Local:    master /Users/scoutleonard/mypaper</w:t>
+      </w:r>
+      <w:r>
+        <w:br/>
+      </w:r>
+      <w:r>
+        <w:rPr>
+          <w:rStyle w:val="VerbatimChar"/>
+        </w:rPr>
+        <w:t xml:space="preserve">#&gt; Remote:   master @ origin (https://github.com/scoutcleonard/mypaper.git)</w:t>
+      </w:r>
+      <w:r>
+        <w:br/>
+      </w:r>
+      <w:r>
+        <w:rPr>
+          <w:rStyle w:val="VerbatimChar"/>
+        </w:rPr>
+        <w:t xml:space="preserve">#&gt; Head:     [64c4da5] 2021-08-24: Add GitHub links to DESCRIPTION</w:t>
       </w:r>
     </w:p>
     <w:bookmarkEnd w:id="32"/>

</xml_diff>